<commit_message>
tesztelési tervben való részvétel
</commit_message>
<xml_diff>
--- a/Dokumentumok/Tesztelési terv.docx
+++ b/Dokumentumok/Tesztelési terv.docx
@@ -1,6 +1,6 @@
 
 <file path=word/document.xml><?xml version="1.0" encoding="utf-8"?>
-<w:document xmlns:wpc="http://schemas.microsoft.com/office/word/2010/wordprocessingCanvas" xmlns:cx="http://schemas.microsoft.com/office/drawing/2014/chartex" xmlns:mc="http://schemas.openxmlformats.org/markup-compatibility/2006" xmlns:o="urn:schemas-microsoft-com:office:office" xmlns:r="http://schemas.openxmlformats.org/officeDocument/2006/relationships" xmlns:m="http://schemas.openxmlformats.org/officeDocument/2006/math" xmlns:v="urn:schemas-microsoft-com:vml" xmlns:wp14="http://schemas.microsoft.com/office/word/2010/wordprocessingDrawing" xmlns:wp="http://schemas.openxmlformats.org/drawingml/2006/wordprocessingDrawing" xmlns:w10="urn:schemas-microsoft-com:office:word" xmlns:w="http://schemas.openxmlformats.org/wordprocessingml/2006/main" xmlns:w14="http://schemas.microsoft.com/office/word/2010/wordml" xmlns:w15="http://schemas.microsoft.com/office/word/2012/wordml" xmlns:w16se="http://schemas.microsoft.com/office/word/2015/wordml/symex" xmlns:wpg="http://schemas.microsoft.com/office/word/2010/wordprocessingGroup" xmlns:wpi="http://schemas.microsoft.com/office/word/2010/wordprocessingInk" xmlns:wne="http://schemas.microsoft.com/office/word/2006/wordml" xmlns:wps="http://schemas.microsoft.com/office/word/2010/wordprocessingShape" mc:Ignorable="w14 w15 w16se wp14">
+<w:document xmlns:wpc="http://schemas.microsoft.com/office/word/2010/wordprocessingCanvas" xmlns:cx="http://schemas.microsoft.com/office/drawing/2014/chartex" xmlns:cx1="http://schemas.microsoft.com/office/drawing/2015/9/8/chartex" xmlns:cx2="http://schemas.microsoft.com/office/drawing/2015/10/21/chartex" xmlns:cx3="http://schemas.microsoft.com/office/drawing/2016/5/9/chartex" xmlns:cx4="http://schemas.microsoft.com/office/drawing/2016/5/10/chartex" xmlns:cx5="http://schemas.microsoft.com/office/drawing/2016/5/11/chartex" xmlns:cx6="http://schemas.microsoft.com/office/drawing/2016/5/12/chartex" xmlns:cx7="http://schemas.microsoft.com/office/drawing/2016/5/13/chartex" xmlns:cx8="http://schemas.microsoft.com/office/drawing/2016/5/14/chartex" xmlns:mc="http://schemas.openxmlformats.org/markup-compatibility/2006" xmlns:aink="http://schemas.microsoft.com/office/drawing/2016/ink" xmlns:am3d="http://schemas.microsoft.com/office/drawing/2017/model3d" xmlns:o="urn:schemas-microsoft-com:office:office" xmlns:r="http://schemas.openxmlformats.org/officeDocument/2006/relationships" xmlns:m="http://schemas.openxmlformats.org/officeDocument/2006/math" xmlns:v="urn:schemas-microsoft-com:vml" xmlns:wp14="http://schemas.microsoft.com/office/word/2010/wordprocessingDrawing" xmlns:wp="http://schemas.openxmlformats.org/drawingml/2006/wordprocessingDrawing" xmlns:w10="urn:schemas-microsoft-com:office:word" xmlns:w="http://schemas.openxmlformats.org/wordprocessingml/2006/main" xmlns:w14="http://schemas.microsoft.com/office/word/2010/wordml" xmlns:w15="http://schemas.microsoft.com/office/word/2012/wordml" xmlns:w16cid="http://schemas.microsoft.com/office/word/2016/wordml/cid" xmlns:w16se="http://schemas.microsoft.com/office/word/2015/wordml/symex" xmlns:wpg="http://schemas.microsoft.com/office/word/2010/wordprocessingGroup" xmlns:wpi="http://schemas.microsoft.com/office/word/2010/wordprocessingInk" xmlns:wne="http://schemas.microsoft.com/office/word/2006/wordml" xmlns:wps="http://schemas.microsoft.com/office/word/2010/wordprocessingShape" mc:Ignorable="w14 w15 w16se w16cid wp14">
   <w:body>
     <w:p>
       <w:pPr>
@@ -118,38 +118,344 @@
         </w:rPr>
         <w:t xml:space="preserve"> </w:t>
       </w:r>
+      <w:r>
+        <w:rPr>
+          <w:b/>
+          <w:sz w:val="24"/>
+          <w:szCs w:val="24"/>
+        </w:rPr>
+        <w:t>Script</w:t>
+      </w:r>
+      <w:r>
+        <w:rPr>
+          <w:sz w:val="24"/>
+          <w:szCs w:val="24"/>
+        </w:rPr>
+        <w:t xml:space="preserve">-el míg a backend </w:t>
+      </w:r>
+      <w:proofErr w:type="spellStart"/>
+      <w:r>
+        <w:rPr>
+          <w:b/>
+          <w:sz w:val="24"/>
+          <w:szCs w:val="24"/>
+        </w:rPr>
+        <w:t>MongoDB</w:t>
+      </w:r>
+      <w:proofErr w:type="spellEnd"/>
+      <w:r>
+        <w:rPr>
+          <w:sz w:val="24"/>
+          <w:szCs w:val="24"/>
+        </w:rPr>
+        <w:t xml:space="preserve">, </w:t>
+      </w:r>
+      <w:r>
+        <w:rPr>
+          <w:b/>
+          <w:sz w:val="24"/>
+          <w:szCs w:val="24"/>
+        </w:rPr>
+        <w:t>Express</w:t>
+      </w:r>
+      <w:r>
+        <w:rPr>
+          <w:sz w:val="24"/>
+          <w:szCs w:val="24"/>
+        </w:rPr>
+        <w:t xml:space="preserve">, </w:t>
+      </w:r>
+      <w:proofErr w:type="spellStart"/>
+      <w:r>
+        <w:rPr>
+          <w:b/>
+          <w:sz w:val="24"/>
+          <w:szCs w:val="24"/>
+        </w:rPr>
+        <w:t>React</w:t>
+      </w:r>
+      <w:proofErr w:type="spellEnd"/>
+      <w:r>
+        <w:rPr>
+          <w:sz w:val="24"/>
+          <w:szCs w:val="24"/>
+        </w:rPr>
+        <w:t xml:space="preserve">, </w:t>
+      </w:r>
+      <w:proofErr w:type="spellStart"/>
+      <w:r>
+        <w:rPr>
+          <w:b/>
+          <w:sz w:val="24"/>
+          <w:szCs w:val="24"/>
+        </w:rPr>
+        <w:t>Redux</w:t>
+      </w:r>
+      <w:proofErr w:type="spellEnd"/>
+      <w:r>
+        <w:rPr>
+          <w:sz w:val="24"/>
+          <w:szCs w:val="24"/>
+        </w:rPr>
+        <w:t xml:space="preserve"> és </w:t>
+      </w:r>
+      <w:proofErr w:type="spellStart"/>
+      <w:r>
+        <w:rPr>
+          <w:b/>
+          <w:sz w:val="24"/>
+          <w:szCs w:val="24"/>
+        </w:rPr>
+        <w:t>NodeJS</w:t>
+      </w:r>
+      <w:r>
+        <w:rPr>
+          <w:sz w:val="24"/>
+          <w:szCs w:val="24"/>
+        </w:rPr>
+        <w:t>-sel</w:t>
+      </w:r>
+      <w:proofErr w:type="spellEnd"/>
+      <w:r>
+        <w:rPr>
+          <w:sz w:val="24"/>
+          <w:szCs w:val="24"/>
+        </w:rPr>
+        <w:t xml:space="preserve"> dolgozik. Frontenden </w:t>
+      </w:r>
+      <w:proofErr w:type="spellStart"/>
+      <w:r>
+        <w:rPr>
+          <w:b/>
+          <w:sz w:val="24"/>
+          <w:szCs w:val="24"/>
+        </w:rPr>
+        <w:t>LandingPage</w:t>
+      </w:r>
+      <w:proofErr w:type="spellEnd"/>
+      <w:r>
+        <w:rPr>
+          <w:sz w:val="24"/>
+          <w:szCs w:val="24"/>
+        </w:rPr>
+        <w:t xml:space="preserve">, </w:t>
+      </w:r>
+      <w:proofErr w:type="spellStart"/>
+      <w:r>
+        <w:rPr>
+          <w:b/>
+          <w:sz w:val="24"/>
+          <w:szCs w:val="24"/>
+        </w:rPr>
+        <w:t>AdminPage</w:t>
+      </w:r>
+      <w:proofErr w:type="spellEnd"/>
+      <w:r>
+        <w:rPr>
+          <w:sz w:val="24"/>
+          <w:szCs w:val="24"/>
+        </w:rPr>
+        <w:t xml:space="preserve">, </w:t>
+      </w:r>
+      <w:proofErr w:type="spellStart"/>
+      <w:r>
+        <w:rPr>
+          <w:b/>
+          <w:sz w:val="24"/>
+          <w:szCs w:val="24"/>
+        </w:rPr>
+        <w:t>CarListPage</w:t>
+      </w:r>
+      <w:proofErr w:type="spellEnd"/>
+      <w:r>
+        <w:rPr>
+          <w:sz w:val="24"/>
+          <w:szCs w:val="24"/>
+        </w:rPr>
+        <w:t xml:space="preserve">, </w:t>
+      </w:r>
+      <w:proofErr w:type="spellStart"/>
+      <w:r>
+        <w:rPr>
+          <w:b/>
+          <w:sz w:val="24"/>
+          <w:szCs w:val="24"/>
+        </w:rPr>
+        <w:t>CarAddPage</w:t>
+      </w:r>
+      <w:proofErr w:type="spellEnd"/>
+      <w:r>
+        <w:rPr>
+          <w:sz w:val="24"/>
+          <w:szCs w:val="24"/>
+        </w:rPr>
+        <w:t xml:space="preserve">, </w:t>
+      </w:r>
+      <w:proofErr w:type="spellStart"/>
+      <w:r>
+        <w:rPr>
+          <w:b/>
+          <w:sz w:val="24"/>
+          <w:szCs w:val="24"/>
+        </w:rPr>
+        <w:t>LoginPage</w:t>
+      </w:r>
+      <w:proofErr w:type="spellEnd"/>
+      <w:r>
+        <w:rPr>
+          <w:sz w:val="24"/>
+          <w:szCs w:val="24"/>
+        </w:rPr>
+        <w:t xml:space="preserve"> és </w:t>
+      </w:r>
+      <w:proofErr w:type="spellStart"/>
+      <w:r>
+        <w:rPr>
+          <w:b/>
+          <w:sz w:val="24"/>
+          <w:szCs w:val="24"/>
+        </w:rPr>
+        <w:t>LoginForm</w:t>
+      </w:r>
+      <w:proofErr w:type="spellEnd"/>
+      <w:r>
+        <w:rPr>
+          <w:sz w:val="24"/>
+          <w:szCs w:val="24"/>
+        </w:rPr>
+        <w:t xml:space="preserve"> Backenden pedig a nagyobb komponensek az </w:t>
+      </w:r>
+      <w:proofErr w:type="spellStart"/>
+      <w:r>
+        <w:rPr>
+          <w:b/>
+          <w:sz w:val="24"/>
+          <w:szCs w:val="24"/>
+        </w:rPr>
+        <w:t>AutoRegister</w:t>
+      </w:r>
+      <w:proofErr w:type="spellEnd"/>
+      <w:r>
+        <w:rPr>
+          <w:sz w:val="24"/>
+          <w:szCs w:val="24"/>
+        </w:rPr>
+        <w:t xml:space="preserve">, </w:t>
+      </w:r>
+      <w:r>
+        <w:rPr>
+          <w:b/>
+          <w:sz w:val="24"/>
+          <w:szCs w:val="24"/>
+        </w:rPr>
+        <w:t>Login</w:t>
+      </w:r>
+      <w:r>
+        <w:rPr>
+          <w:sz w:val="24"/>
+          <w:szCs w:val="24"/>
+        </w:rPr>
+        <w:t xml:space="preserve">, </w:t>
+      </w:r>
+      <w:proofErr w:type="spellStart"/>
+      <w:r>
+        <w:rPr>
+          <w:b/>
+          <w:sz w:val="24"/>
+          <w:szCs w:val="24"/>
+        </w:rPr>
+        <w:t>ConnectToServer</w:t>
+      </w:r>
+      <w:proofErr w:type="spellEnd"/>
+      <w:r>
+        <w:rPr>
+          <w:sz w:val="24"/>
+          <w:szCs w:val="24"/>
+        </w:rPr>
+        <w:t xml:space="preserve">, </w:t>
+      </w:r>
+      <w:proofErr w:type="spellStart"/>
+      <w:r>
+        <w:rPr>
+          <w:b/>
+          <w:sz w:val="24"/>
+          <w:szCs w:val="24"/>
+        </w:rPr>
+        <w:t>Modells</w:t>
+      </w:r>
+      <w:proofErr w:type="spellEnd"/>
+      <w:r>
+        <w:rPr>
+          <w:sz w:val="24"/>
+          <w:szCs w:val="24"/>
+        </w:rPr>
+        <w:t xml:space="preserve">, </w:t>
+      </w:r>
+      <w:proofErr w:type="spellStart"/>
+      <w:r>
+        <w:rPr>
+          <w:b/>
+          <w:sz w:val="24"/>
+          <w:szCs w:val="24"/>
+        </w:rPr>
+        <w:t>Authentication</w:t>
+      </w:r>
+      <w:proofErr w:type="spellEnd"/>
+      <w:r>
+        <w:rPr>
+          <w:b/>
+          <w:sz w:val="24"/>
+          <w:szCs w:val="24"/>
+        </w:rPr>
+        <w:t xml:space="preserve">. </w:t>
+      </w:r>
+      <w:r>
+        <w:rPr>
+          <w:sz w:val="24"/>
+          <w:szCs w:val="24"/>
+        </w:rPr>
+        <w:t xml:space="preserve">A tesztelést frontend részen tesztelők </w:t>
+      </w:r>
       <w:proofErr w:type="gramStart"/>
       <w:r>
         <w:rPr>
+          <w:sz w:val="24"/>
+          <w:szCs w:val="24"/>
+        </w:rPr>
+        <w:t>végzik</w:t>
+      </w:r>
+      <w:proofErr w:type="gramEnd"/>
+      <w:r>
+        <w:rPr>
+          <w:sz w:val="24"/>
+          <w:szCs w:val="24"/>
+        </w:rPr>
+        <w:t xml:space="preserve"> akik végig járják az oldalakat, funkciókat és ellenőrzik, hogy minden az annak megfelelő módon működik illetve néz ki. Backenden pedig egy algoritmussal terhelni az </w:t>
+      </w:r>
+      <w:proofErr w:type="gramStart"/>
+      <w:r>
+        <w:rPr>
+          <w:sz w:val="24"/>
+          <w:szCs w:val="24"/>
+        </w:rPr>
+        <w:t>adatbázist</w:t>
+      </w:r>
+      <w:proofErr w:type="gramEnd"/>
+      <w:r>
+        <w:rPr>
+          <w:sz w:val="24"/>
+          <w:szCs w:val="24"/>
+        </w:rPr>
+        <w:t xml:space="preserve"> illetve a szervert valamint tesztelők közreműködésével a különböző funkciókat/komponenseket. A backend teszteléséhez használatos program első sorban az </w:t>
+      </w:r>
+      <w:proofErr w:type="spellStart"/>
+      <w:r>
+        <w:rPr>
           <w:b/>
           <w:sz w:val="24"/>
           <w:szCs w:val="24"/>
         </w:rPr>
-        <w:t>Script</w:t>
-      </w:r>
-      <w:r>
-        <w:rPr>
-          <w:sz w:val="24"/>
-          <w:szCs w:val="24"/>
-        </w:rPr>
-        <w:t>-el</w:t>
-      </w:r>
-      <w:proofErr w:type="gramEnd"/>
-      <w:r>
-        <w:rPr>
-          <w:sz w:val="24"/>
-          <w:szCs w:val="24"/>
-        </w:rPr>
-        <w:t xml:space="preserve"> míg a backend </w:t>
-      </w:r>
-      <w:proofErr w:type="spellStart"/>
-      <w:r>
-        <w:rPr>
-          <w:b/>
-          <w:sz w:val="24"/>
-          <w:szCs w:val="24"/>
-        </w:rPr>
-        <w:t>MongoDB</w:t>
+        <w:t>Insomnia</w:t>
       </w:r>
       <w:proofErr w:type="spellEnd"/>
       <w:r>
@@ -157,337 +463,6 @@
           <w:sz w:val="24"/>
           <w:szCs w:val="24"/>
         </w:rPr>
-        <w:t xml:space="preserve">, </w:t>
-      </w:r>
-      <w:r>
-        <w:rPr>
-          <w:b/>
-          <w:sz w:val="24"/>
-          <w:szCs w:val="24"/>
-        </w:rPr>
-        <w:t>Express</w:t>
-      </w:r>
-      <w:r>
-        <w:rPr>
-          <w:sz w:val="24"/>
-          <w:szCs w:val="24"/>
-        </w:rPr>
-        <w:t xml:space="preserve">, </w:t>
-      </w:r>
-      <w:proofErr w:type="spellStart"/>
-      <w:r>
-        <w:rPr>
-          <w:b/>
-          <w:sz w:val="24"/>
-          <w:szCs w:val="24"/>
-        </w:rPr>
-        <w:t>React</w:t>
-      </w:r>
-      <w:proofErr w:type="spellEnd"/>
-      <w:r>
-        <w:rPr>
-          <w:sz w:val="24"/>
-          <w:szCs w:val="24"/>
-        </w:rPr>
-        <w:t xml:space="preserve">, </w:t>
-      </w:r>
-      <w:proofErr w:type="spellStart"/>
-      <w:r>
-        <w:rPr>
-          <w:b/>
-          <w:sz w:val="24"/>
-          <w:szCs w:val="24"/>
-        </w:rPr>
-        <w:t>Redux</w:t>
-      </w:r>
-      <w:proofErr w:type="spellEnd"/>
-      <w:r>
-        <w:rPr>
-          <w:sz w:val="24"/>
-          <w:szCs w:val="24"/>
-        </w:rPr>
-        <w:t xml:space="preserve"> és </w:t>
-      </w:r>
-      <w:proofErr w:type="spellStart"/>
-      <w:r>
-        <w:rPr>
-          <w:b/>
-          <w:sz w:val="24"/>
-          <w:szCs w:val="24"/>
-        </w:rPr>
-        <w:t>NodeJS</w:t>
-      </w:r>
-      <w:r>
-        <w:rPr>
-          <w:sz w:val="24"/>
-          <w:szCs w:val="24"/>
-        </w:rPr>
-        <w:t>-sel</w:t>
-      </w:r>
-      <w:proofErr w:type="spellEnd"/>
-      <w:r>
-        <w:rPr>
-          <w:sz w:val="24"/>
-          <w:szCs w:val="24"/>
-        </w:rPr>
-        <w:t xml:space="preserve"> dolgozik. Frontenden </w:t>
-      </w:r>
-      <w:proofErr w:type="spellStart"/>
-      <w:r>
-        <w:rPr>
-          <w:b/>
-          <w:sz w:val="24"/>
-          <w:szCs w:val="24"/>
-        </w:rPr>
-        <w:t>LandingPage</w:t>
-      </w:r>
-      <w:proofErr w:type="spellEnd"/>
-      <w:r>
-        <w:rPr>
-          <w:sz w:val="24"/>
-          <w:szCs w:val="24"/>
-        </w:rPr>
-        <w:t xml:space="preserve">, </w:t>
-      </w:r>
-      <w:proofErr w:type="spellStart"/>
-      <w:r>
-        <w:rPr>
-          <w:b/>
-          <w:sz w:val="24"/>
-          <w:szCs w:val="24"/>
-        </w:rPr>
-        <w:t>AdminPage</w:t>
-      </w:r>
-      <w:proofErr w:type="spellEnd"/>
-      <w:r>
-        <w:rPr>
-          <w:sz w:val="24"/>
-          <w:szCs w:val="24"/>
-        </w:rPr>
-        <w:t xml:space="preserve">, </w:t>
-      </w:r>
-      <w:proofErr w:type="spellStart"/>
-      <w:r>
-        <w:rPr>
-          <w:b/>
-          <w:sz w:val="24"/>
-          <w:szCs w:val="24"/>
-        </w:rPr>
-        <w:t>CarListPage</w:t>
-      </w:r>
-      <w:proofErr w:type="spellEnd"/>
-      <w:r>
-        <w:rPr>
-          <w:sz w:val="24"/>
-          <w:szCs w:val="24"/>
-        </w:rPr>
-        <w:t xml:space="preserve">, </w:t>
-      </w:r>
-      <w:proofErr w:type="spellStart"/>
-      <w:r>
-        <w:rPr>
-          <w:b/>
-          <w:sz w:val="24"/>
-          <w:szCs w:val="24"/>
-        </w:rPr>
-        <w:t>CarAddPage</w:t>
-      </w:r>
-      <w:proofErr w:type="spellEnd"/>
-      <w:r>
-        <w:rPr>
-          <w:sz w:val="24"/>
-          <w:szCs w:val="24"/>
-        </w:rPr>
-        <w:t xml:space="preserve">, </w:t>
-      </w:r>
-      <w:proofErr w:type="spellStart"/>
-      <w:r>
-        <w:rPr>
-          <w:b/>
-          <w:sz w:val="24"/>
-          <w:szCs w:val="24"/>
-        </w:rPr>
-        <w:t>LoginPage</w:t>
-      </w:r>
-      <w:proofErr w:type="spellEnd"/>
-      <w:r>
-        <w:rPr>
-          <w:sz w:val="24"/>
-          <w:szCs w:val="24"/>
-        </w:rPr>
-        <w:t xml:space="preserve"> és </w:t>
-      </w:r>
-      <w:proofErr w:type="spellStart"/>
-      <w:r>
-        <w:rPr>
-          <w:b/>
-          <w:sz w:val="24"/>
-          <w:szCs w:val="24"/>
-        </w:rPr>
-        <w:t>LoginForm</w:t>
-      </w:r>
-      <w:proofErr w:type="spellEnd"/>
-      <w:r>
-        <w:rPr>
-          <w:sz w:val="24"/>
-          <w:szCs w:val="24"/>
-        </w:rPr>
-        <w:t xml:space="preserve"> Backenden pedig a nagyobb </w:t>
-      </w:r>
-      <w:proofErr w:type="gramStart"/>
-      <w:r>
-        <w:rPr>
-          <w:sz w:val="24"/>
-          <w:szCs w:val="24"/>
-        </w:rPr>
-        <w:t>komponensek</w:t>
-      </w:r>
-      <w:proofErr w:type="gramEnd"/>
-      <w:r>
-        <w:rPr>
-          <w:sz w:val="24"/>
-          <w:szCs w:val="24"/>
-        </w:rPr>
-        <w:t xml:space="preserve"> az </w:t>
-      </w:r>
-      <w:proofErr w:type="spellStart"/>
-      <w:r>
-        <w:rPr>
-          <w:b/>
-          <w:sz w:val="24"/>
-          <w:szCs w:val="24"/>
-        </w:rPr>
-        <w:t>AutoRegister</w:t>
-      </w:r>
-      <w:proofErr w:type="spellEnd"/>
-      <w:r>
-        <w:rPr>
-          <w:sz w:val="24"/>
-          <w:szCs w:val="24"/>
-        </w:rPr>
-        <w:t xml:space="preserve">, </w:t>
-      </w:r>
-      <w:r>
-        <w:rPr>
-          <w:b/>
-          <w:sz w:val="24"/>
-          <w:szCs w:val="24"/>
-        </w:rPr>
-        <w:t>Login</w:t>
-      </w:r>
-      <w:r>
-        <w:rPr>
-          <w:sz w:val="24"/>
-          <w:szCs w:val="24"/>
-        </w:rPr>
-        <w:t xml:space="preserve">, </w:t>
-      </w:r>
-      <w:proofErr w:type="spellStart"/>
-      <w:r>
-        <w:rPr>
-          <w:b/>
-          <w:sz w:val="24"/>
-          <w:szCs w:val="24"/>
-        </w:rPr>
-        <w:t>ConnectToServer</w:t>
-      </w:r>
-      <w:proofErr w:type="spellEnd"/>
-      <w:r>
-        <w:rPr>
-          <w:sz w:val="24"/>
-          <w:szCs w:val="24"/>
-        </w:rPr>
-        <w:t xml:space="preserve">, </w:t>
-      </w:r>
-      <w:proofErr w:type="spellStart"/>
-      <w:r>
-        <w:rPr>
-          <w:b/>
-          <w:sz w:val="24"/>
-          <w:szCs w:val="24"/>
-        </w:rPr>
-        <w:t>Modells</w:t>
-      </w:r>
-      <w:proofErr w:type="spellEnd"/>
-      <w:r>
-        <w:rPr>
-          <w:sz w:val="24"/>
-          <w:szCs w:val="24"/>
-        </w:rPr>
-        <w:t xml:space="preserve">, </w:t>
-      </w:r>
-      <w:proofErr w:type="spellStart"/>
-      <w:r>
-        <w:rPr>
-          <w:b/>
-          <w:sz w:val="24"/>
-          <w:szCs w:val="24"/>
-        </w:rPr>
-        <w:t>Authentication</w:t>
-      </w:r>
-      <w:proofErr w:type="spellEnd"/>
-      <w:r>
-        <w:rPr>
-          <w:b/>
-          <w:sz w:val="24"/>
-          <w:szCs w:val="24"/>
-        </w:rPr>
-        <w:t xml:space="preserve">. </w:t>
-      </w:r>
-      <w:r>
-        <w:rPr>
-          <w:sz w:val="24"/>
-          <w:szCs w:val="24"/>
-        </w:rPr>
-        <w:t xml:space="preserve">A tesztelést frontend részen tesztelők </w:t>
-      </w:r>
-      <w:proofErr w:type="gramStart"/>
-      <w:r>
-        <w:rPr>
-          <w:sz w:val="24"/>
-          <w:szCs w:val="24"/>
-        </w:rPr>
-        <w:t>végzik</w:t>
-      </w:r>
-      <w:proofErr w:type="gramEnd"/>
-      <w:r>
-        <w:rPr>
-          <w:sz w:val="24"/>
-          <w:szCs w:val="24"/>
-        </w:rPr>
-        <w:t xml:space="preserve"> akik végig járják az oldalakat, funkciókat és ellenőrzik, hogy minden az annak megfelelő módon működik illetve néz ki. Backenden pedig egy algoritmussal terhelni az adatbázist illetve a szervert valamint tesztelők közreműködésével a különböző </w:t>
-      </w:r>
-      <w:proofErr w:type="gramStart"/>
-      <w:r>
-        <w:rPr>
-          <w:sz w:val="24"/>
-          <w:szCs w:val="24"/>
-        </w:rPr>
-        <w:t>funkciókat</w:t>
-      </w:r>
-      <w:proofErr w:type="gramEnd"/>
-      <w:r>
-        <w:rPr>
-          <w:sz w:val="24"/>
-          <w:szCs w:val="24"/>
-        </w:rPr>
-        <w:t xml:space="preserve">/komponenseket. A backend teszteléséhez használatos program első sorban az </w:t>
-      </w:r>
-      <w:proofErr w:type="spellStart"/>
-      <w:r>
-        <w:rPr>
-          <w:b/>
-          <w:sz w:val="24"/>
-          <w:szCs w:val="24"/>
-        </w:rPr>
-        <w:t>Insomnia</w:t>
-      </w:r>
-      <w:proofErr w:type="spellEnd"/>
-      <w:r>
-        <w:rPr>
-          <w:sz w:val="24"/>
-          <w:szCs w:val="24"/>
-        </w:rPr>
         <w:t>.</w:t>
       </w:r>
     </w:p>
@@ -498,6 +473,8 @@
           <w:szCs w:val="24"/>
         </w:rPr>
       </w:pPr>
+      <w:bookmarkStart w:id="0" w:name="_GoBack"/>
+      <w:bookmarkEnd w:id="0"/>
     </w:p>
     <w:tbl>
       <w:tblPr>
@@ -749,23 +726,7 @@
                 <w:sz w:val="24"/>
                 <w:szCs w:val="24"/>
               </w:rPr>
-              <w:t xml:space="preserve">A backendben található </w:t>
-            </w:r>
-            <w:proofErr w:type="gramStart"/>
-            <w:r>
-              <w:rPr>
-                <w:sz w:val="24"/>
-                <w:szCs w:val="24"/>
-              </w:rPr>
-              <w:t>komponensek</w:t>
-            </w:r>
-            <w:proofErr w:type="gramEnd"/>
-            <w:r>
-              <w:rPr>
-                <w:sz w:val="24"/>
-                <w:szCs w:val="24"/>
-              </w:rPr>
-              <w:t xml:space="preserve"> megjelenítése.</w:t>
+              <w:t>A backendben található komponensek megjelenítése.</w:t>
             </w:r>
           </w:p>
         </w:tc>
@@ -1004,7 +965,7 @@
           <w:sz w:val="24"/>
           <w:szCs w:val="24"/>
         </w:rPr>
-        <w:t xml:space="preserve">Tesztelési tervünk célja a tesztelés felgyorsítása, gördülékenyebbé tevése. Biztosítani, hogy minden lényeges valamint elengedhetetlen funkció, oldal és interaktív </w:t>
+        <w:t xml:space="preserve">Tesztelési tervünk célja a tesztelés felgyorsítása, gördülékenyebbé tevése. Biztosítani, hogy minden </w:t>
       </w:r>
       <w:proofErr w:type="gramStart"/>
       <w:r>
@@ -1012,7 +973,7 @@
           <w:sz w:val="24"/>
           <w:szCs w:val="24"/>
         </w:rPr>
-        <w:t>felület tesztelésre</w:t>
+        <w:t>lényeges</w:t>
       </w:r>
       <w:proofErr w:type="gramEnd"/>
       <w:r>
@@ -1020,7 +981,7 @@
           <w:sz w:val="24"/>
           <w:szCs w:val="24"/>
         </w:rPr>
-        <w:t xml:space="preserve"> kerüljön. </w:t>
+        <w:t xml:space="preserve"> valamint elengedhetetlen funkció, oldal és interaktív felület tesztelésre kerüljön. </w:t>
       </w:r>
     </w:p>
     <w:p>
@@ -1154,21 +1115,7 @@
         <w:rPr>
           <w:rFonts w:cs="Calibri"/>
         </w:rPr>
-        <w:t xml:space="preserve">A fejlesztés vége felé közeledve a fejlesztői csapat tagjai a lehető legtöbb módon átvizsgálja az oldalt, teszt alá vetik az oldal által nyújtott lehetőségeket, </w:t>
-      </w:r>
-      <w:proofErr w:type="gramStart"/>
-      <w:r>
-        <w:rPr>
-          <w:rFonts w:cs="Calibri"/>
-        </w:rPr>
-        <w:t>funkciókat</w:t>
-      </w:r>
-      <w:proofErr w:type="gramEnd"/>
-      <w:r>
-        <w:rPr>
-          <w:rFonts w:cs="Calibri"/>
-        </w:rPr>
-        <w:t xml:space="preserve">. </w:t>
+        <w:t xml:space="preserve">A fejlesztés vége felé közeledve a fejlesztői csapat tagjai a lehető legtöbb módon átvizsgálja az oldalt, teszt alá vetik az oldal által nyújtott lehetőségeket, funkciókat. </w:t>
       </w:r>
     </w:p>
     <w:p>
@@ -1331,25 +1278,7 @@
                 <w:sz w:val="24"/>
                 <w:szCs w:val="24"/>
               </w:rPr>
-              <w:t xml:space="preserve">Az oldalon való akadály mentes </w:t>
-            </w:r>
-            <w:proofErr w:type="gramStart"/>
-            <w:r>
-              <w:rPr>
-                <w:rFonts w:cs="Calibri"/>
-                <w:sz w:val="24"/>
-                <w:szCs w:val="24"/>
-              </w:rPr>
-              <w:t>navigálás</w:t>
-            </w:r>
-            <w:proofErr w:type="gramEnd"/>
-            <w:r>
-              <w:rPr>
-                <w:rFonts w:cs="Calibri"/>
-                <w:sz w:val="24"/>
-                <w:szCs w:val="24"/>
-              </w:rPr>
-              <w:t>.</w:t>
+              <w:t>Az oldalon való akadály mentes navigálás.</w:t>
             </w:r>
           </w:p>
         </w:tc>
@@ -1538,25 +1467,7 @@
                 <w:sz w:val="24"/>
                 <w:szCs w:val="24"/>
               </w:rPr>
-              <w:t xml:space="preserve">Az </w:t>
-            </w:r>
-            <w:proofErr w:type="gramStart"/>
-            <w:r>
-              <w:rPr>
-                <w:rFonts w:cs="Calibri"/>
-                <w:sz w:val="24"/>
-                <w:szCs w:val="24"/>
-              </w:rPr>
-              <w:t>információk</w:t>
-            </w:r>
-            <w:proofErr w:type="gramEnd"/>
-            <w:r>
-              <w:rPr>
-                <w:rFonts w:cs="Calibri"/>
-                <w:sz w:val="24"/>
-                <w:szCs w:val="24"/>
-              </w:rPr>
-              <w:t xml:space="preserve"> egyszerű és érthető megjelenítése a felhasználók számára.</w:t>
+              <w:t>Az információk egyszerű és érthető megjelenítése a felhasználók számára.</w:t>
             </w:r>
           </w:p>
         </w:tc>
@@ -1619,25 +1530,7 @@
                 <w:sz w:val="24"/>
                 <w:szCs w:val="24"/>
               </w:rPr>
-              <w:t xml:space="preserve">Az oldal </w:t>
-            </w:r>
-            <w:proofErr w:type="gramStart"/>
-            <w:r>
-              <w:rPr>
-                <w:rFonts w:cs="Calibri"/>
-                <w:sz w:val="24"/>
-                <w:szCs w:val="24"/>
-              </w:rPr>
-              <w:t>probléma</w:t>
-            </w:r>
-            <w:proofErr w:type="gramEnd"/>
-            <w:r>
-              <w:rPr>
-                <w:rFonts w:cs="Calibri"/>
-                <w:sz w:val="24"/>
-                <w:szCs w:val="24"/>
-              </w:rPr>
-              <w:t xml:space="preserve"> mentes működésének biztosítása.</w:t>
+              <w:t>Az oldal probléma mentes működésének biztosítása.</w:t>
             </w:r>
           </w:p>
         </w:tc>
@@ -1976,25 +1869,7 @@
                 <w:sz w:val="24"/>
                 <w:szCs w:val="24"/>
               </w:rPr>
-              <w:t xml:space="preserve">Az </w:t>
-            </w:r>
-            <w:proofErr w:type="gramStart"/>
-            <w:r>
-              <w:rPr>
-                <w:rFonts w:cs="Calibri"/>
-                <w:sz w:val="24"/>
-                <w:szCs w:val="24"/>
-              </w:rPr>
-              <w:t>információk</w:t>
-            </w:r>
-            <w:proofErr w:type="gramEnd"/>
-            <w:r>
-              <w:rPr>
-                <w:rFonts w:cs="Calibri"/>
-                <w:sz w:val="24"/>
-                <w:szCs w:val="24"/>
-              </w:rPr>
-              <w:t xml:space="preserve"> egyszerű és érthető megjelenítése a felhasználók számára.</w:t>
+              <w:t>Az információk egyszerű és érthető megjelenítése a felhasználók számára.</w:t>
             </w:r>
           </w:p>
         </w:tc>
@@ -2094,69 +1969,27 @@
           <w:u w:val="single"/>
         </w:rPr>
         <w:lastRenderedPageBreak/>
-        <w:t xml:space="preserve">Elfogadási </w:t>
-      </w:r>
-      <w:proofErr w:type="gramStart"/>
-      <w:r>
+        <w:t>Elfogadási kritériumok:</w:t>
+      </w:r>
+    </w:p>
+    <w:p>
+      <w:pPr>
+        <w:ind w:firstLine="284"/>
         <w:rPr>
           <w:rFonts w:cs="Calibri"/>
           <w:b/>
-          <w:sz w:val="32"/>
-          <w:szCs w:val="32"/>
-          <w:u w:val="single"/>
-        </w:rPr>
-        <w:t>kritériumok</w:t>
-      </w:r>
-      <w:proofErr w:type="gramEnd"/>
+          <w:sz w:val="24"/>
+          <w:szCs w:val="24"/>
+        </w:rPr>
+      </w:pPr>
       <w:r>
         <w:rPr>
           <w:rFonts w:cs="Calibri"/>
           <w:b/>
-          <w:sz w:val="32"/>
-          <w:szCs w:val="32"/>
-          <w:u w:val="single"/>
-        </w:rPr>
-        <w:t>:</w:t>
-      </w:r>
-    </w:p>
-    <w:p>
-      <w:pPr>
-        <w:ind w:firstLine="284"/>
-        <w:rPr>
-          <w:rFonts w:cs="Calibri"/>
-          <w:b/>
-          <w:sz w:val="24"/>
-          <w:szCs w:val="24"/>
-        </w:rPr>
-      </w:pPr>
-      <w:r>
-        <w:rPr>
-          <w:rFonts w:cs="Calibri"/>
-          <w:b/>
-          <w:sz w:val="24"/>
-          <w:szCs w:val="24"/>
-        </w:rPr>
-        <w:t xml:space="preserve">A teszt sikerességének </w:t>
-      </w:r>
-      <w:proofErr w:type="gramStart"/>
-      <w:r>
-        <w:rPr>
-          <w:rFonts w:cs="Calibri"/>
-          <w:b/>
-          <w:sz w:val="24"/>
-          <w:szCs w:val="24"/>
-        </w:rPr>
-        <w:t>kritériumai</w:t>
-      </w:r>
-      <w:proofErr w:type="gramEnd"/>
-      <w:r>
-        <w:rPr>
-          <w:rFonts w:cs="Calibri"/>
-          <w:b/>
-          <w:sz w:val="24"/>
-          <w:szCs w:val="24"/>
-        </w:rPr>
-        <w:t>:</w:t>
+          <w:sz w:val="24"/>
+          <w:szCs w:val="24"/>
+        </w:rPr>
+        <w:t>A teszt sikerességének kritériumai:</w:t>
       </w:r>
     </w:p>
     <w:p>
@@ -2196,23 +2029,7 @@
           <w:sz w:val="24"/>
           <w:szCs w:val="24"/>
         </w:rPr>
-        <w:t xml:space="preserve">A projekt </w:t>
-      </w:r>
-      <w:proofErr w:type="gramStart"/>
-      <w:r>
-        <w:rPr>
-          <w:sz w:val="24"/>
-          <w:szCs w:val="24"/>
-        </w:rPr>
-        <w:t>menedzser</w:t>
-      </w:r>
-      <w:proofErr w:type="gramEnd"/>
-      <w:r>
-        <w:rPr>
-          <w:sz w:val="24"/>
-          <w:szCs w:val="24"/>
-        </w:rPr>
-        <w:t xml:space="preserve"> jóváhagyása.</w:t>
+        <w:t>A projekt menedzser jóváhagyása.</w:t>
       </w:r>
     </w:p>
     <w:p>
@@ -2289,29 +2106,7 @@
           <w:szCs w:val="32"/>
           <w:u w:val="single"/>
         </w:rPr>
-        <w:t xml:space="preserve">Leszállítandó teszt </w:t>
-      </w:r>
-      <w:proofErr w:type="gramStart"/>
-      <w:r>
-        <w:rPr>
-          <w:b/>
-          <w:bCs/>
-          <w:sz w:val="32"/>
-          <w:szCs w:val="32"/>
-          <w:u w:val="single"/>
-        </w:rPr>
-        <w:t>dokumentumok</w:t>
-      </w:r>
-      <w:proofErr w:type="gramEnd"/>
-      <w:r>
-        <w:rPr>
-          <w:b/>
-          <w:bCs/>
-          <w:sz w:val="32"/>
-          <w:szCs w:val="32"/>
-          <w:u w:val="single"/>
-        </w:rPr>
-        <w:t xml:space="preserve">: </w:t>
+        <w:t xml:space="preserve">Leszállítandó teszt dokumentumok: </w:t>
       </w:r>
     </w:p>
     <w:tbl>
@@ -2705,7 +2500,6 @@
                 <w:szCs w:val="24"/>
               </w:rPr>
             </w:pPr>
-            <w:proofErr w:type="spellStart"/>
             <w:r>
               <w:rPr>
                 <w:sz w:val="24"/>
@@ -2713,7 +2507,6 @@
               </w:rPr>
               <w:t>GitHub</w:t>
             </w:r>
-            <w:proofErr w:type="spellEnd"/>
           </w:p>
         </w:tc>
       </w:tr>
@@ -2839,7 +2632,6 @@
                 <w:szCs w:val="24"/>
               </w:rPr>
             </w:pPr>
-            <w:proofErr w:type="spellStart"/>
             <w:r>
               <w:rPr>
                 <w:sz w:val="24"/>
@@ -2847,7 +2639,6 @@
               </w:rPr>
               <w:t>GitHub</w:t>
             </w:r>
-            <w:proofErr w:type="spellEnd"/>
           </w:p>
         </w:tc>
       </w:tr>
@@ -3248,23 +3039,7 @@
                 <w:sz w:val="24"/>
                 <w:szCs w:val="24"/>
               </w:rPr>
-              <w:t>A tesztelt folyamat/</w:t>
-            </w:r>
-            <w:proofErr w:type="gramStart"/>
-            <w:r>
-              <w:rPr>
-                <w:sz w:val="24"/>
-                <w:szCs w:val="24"/>
-              </w:rPr>
-              <w:t>funkció</w:t>
-            </w:r>
-            <w:proofErr w:type="gramEnd"/>
-            <w:r>
-              <w:rPr>
-                <w:sz w:val="24"/>
-                <w:szCs w:val="24"/>
-              </w:rPr>
-              <w:t xml:space="preserve"> leírása:</w:t>
+              <w:t>A tesztelt folyamat/funkció leírása:</w:t>
             </w:r>
           </w:p>
         </w:tc>
@@ -3406,23 +3181,7 @@
                 <w:sz w:val="24"/>
                 <w:szCs w:val="24"/>
               </w:rPr>
-              <w:t xml:space="preserve">A tesztelés </w:t>
-            </w:r>
-            <w:proofErr w:type="gramStart"/>
-            <w:r>
-              <w:rPr>
-                <w:sz w:val="24"/>
-                <w:szCs w:val="24"/>
-              </w:rPr>
-              <w:t>dátuma</w:t>
-            </w:r>
-            <w:proofErr w:type="gramEnd"/>
-            <w:r>
-              <w:rPr>
-                <w:sz w:val="24"/>
-                <w:szCs w:val="24"/>
-              </w:rPr>
-              <w:t xml:space="preserve"> és időpontja:</w:t>
+              <w:t>A tesztelés dátuma és időpontja:</w:t>
             </w:r>
           </w:p>
         </w:tc>
@@ -3447,6 +3206,13 @@
                 <w:szCs w:val="24"/>
               </w:rPr>
             </w:pPr>
+            <w:r>
+              <w:rPr>
+                <w:sz w:val="24"/>
+                <w:szCs w:val="24"/>
+              </w:rPr>
+              <w:t>2020. 12. 17.</w:t>
+            </w:r>
           </w:p>
         </w:tc>
       </w:tr>
@@ -3541,18 +3307,9 @@
                 <w:sz w:val="24"/>
                 <w:szCs w:val="24"/>
               </w:rPr>
-              <w:t xml:space="preserve">A tesztet végző </w:t>
-            </w:r>
-            <w:proofErr w:type="gramStart"/>
-            <w:r>
-              <w:rPr>
-                <w:sz w:val="24"/>
-                <w:szCs w:val="24"/>
-              </w:rPr>
-              <w:t>személy(</w:t>
+              <w:t>A tesztet végző személy(</w:t>
             </w:r>
             <w:proofErr w:type="spellStart"/>
-            <w:proofErr w:type="gramEnd"/>
             <w:r>
               <w:rPr>
                 <w:sz w:val="24"/>
@@ -3591,6 +3348,13 @@
                 <w:szCs w:val="24"/>
               </w:rPr>
             </w:pPr>
+            <w:r>
+              <w:rPr>
+                <w:sz w:val="24"/>
+                <w:szCs w:val="24"/>
+              </w:rPr>
+              <w:t>Molnár Péter</w:t>
+            </w:r>
           </w:p>
         </w:tc>
       </w:tr>
@@ -4125,23 +3889,7 @@
                 <w:sz w:val="24"/>
                 <w:szCs w:val="24"/>
               </w:rPr>
-              <w:t>A tesztelt folyamat/</w:t>
-            </w:r>
-            <w:proofErr w:type="gramStart"/>
-            <w:r>
-              <w:rPr>
-                <w:sz w:val="24"/>
-                <w:szCs w:val="24"/>
-              </w:rPr>
-              <w:t>funkció</w:t>
-            </w:r>
-            <w:proofErr w:type="gramEnd"/>
-            <w:r>
-              <w:rPr>
-                <w:sz w:val="24"/>
-                <w:szCs w:val="24"/>
-              </w:rPr>
-              <w:t xml:space="preserve"> leírása:</w:t>
+              <w:t>A tesztelt folyamat/funkció leírása:</w:t>
             </w:r>
           </w:p>
         </w:tc>
@@ -4267,23 +4015,7 @@
                 <w:sz w:val="24"/>
                 <w:szCs w:val="24"/>
               </w:rPr>
-              <w:t xml:space="preserve">A tesztelés </w:t>
-            </w:r>
-            <w:proofErr w:type="gramStart"/>
-            <w:r>
-              <w:rPr>
-                <w:sz w:val="24"/>
-                <w:szCs w:val="24"/>
-              </w:rPr>
-              <w:t>dátuma</w:t>
-            </w:r>
-            <w:proofErr w:type="gramEnd"/>
-            <w:r>
-              <w:rPr>
-                <w:sz w:val="24"/>
-                <w:szCs w:val="24"/>
-              </w:rPr>
-              <w:t xml:space="preserve"> és időpontja:</w:t>
+              <w:t>A tesztelés dátuma és időpontja:</w:t>
             </w:r>
           </w:p>
         </w:tc>
@@ -4402,18 +4134,9 @@
                 <w:sz w:val="24"/>
                 <w:szCs w:val="24"/>
               </w:rPr>
-              <w:t xml:space="preserve">A tesztet végző </w:t>
-            </w:r>
-            <w:proofErr w:type="gramStart"/>
-            <w:r>
-              <w:rPr>
-                <w:sz w:val="24"/>
-                <w:szCs w:val="24"/>
-              </w:rPr>
-              <w:t>személy(</w:t>
+              <w:t>A tesztet végző személy(</w:t>
             </w:r>
             <w:proofErr w:type="spellStart"/>
-            <w:proofErr w:type="gramEnd"/>
             <w:r>
               <w:rPr>
                 <w:sz w:val="24"/>
@@ -4993,25 +4716,7 @@
                 <w:sz w:val="24"/>
                 <w:szCs w:val="24"/>
               </w:rPr>
-              <w:t xml:space="preserve">Az </w:t>
-            </w:r>
-            <w:proofErr w:type="gramStart"/>
-            <w:r>
-              <w:rPr>
-                <w:rFonts w:cs="Calibri"/>
-                <w:sz w:val="24"/>
-                <w:szCs w:val="24"/>
-              </w:rPr>
-              <w:t>információk</w:t>
-            </w:r>
-            <w:proofErr w:type="gramEnd"/>
-            <w:r>
-              <w:rPr>
-                <w:rFonts w:cs="Calibri"/>
-                <w:sz w:val="24"/>
-                <w:szCs w:val="24"/>
-              </w:rPr>
-              <w:t xml:space="preserve"> egyszerű és érthető megjelenítése a felhasználók számára.</w:t>
+              <w:t>Az információk egyszerű és érthető megjelenítése a felhasználók számára.</w:t>
             </w:r>
           </w:p>
         </w:tc>
@@ -5044,23 +4749,7 @@
                 <w:sz w:val="24"/>
                 <w:szCs w:val="24"/>
               </w:rPr>
-              <w:t>A tesztelt folyamat/</w:t>
-            </w:r>
-            <w:proofErr w:type="gramStart"/>
-            <w:r>
-              <w:rPr>
-                <w:sz w:val="24"/>
-                <w:szCs w:val="24"/>
-              </w:rPr>
-              <w:t>funkció</w:t>
-            </w:r>
-            <w:proofErr w:type="gramEnd"/>
-            <w:r>
-              <w:rPr>
-                <w:sz w:val="24"/>
-                <w:szCs w:val="24"/>
-              </w:rPr>
-              <w:t xml:space="preserve"> leírása:</w:t>
+              <w:t>A tesztelt folyamat/funkció leírása:</w:t>
             </w:r>
           </w:p>
         </w:tc>
@@ -5186,23 +4875,7 @@
                 <w:sz w:val="24"/>
                 <w:szCs w:val="24"/>
               </w:rPr>
-              <w:t xml:space="preserve">A tesztelés </w:t>
-            </w:r>
-            <w:proofErr w:type="gramStart"/>
-            <w:r>
-              <w:rPr>
-                <w:sz w:val="24"/>
-                <w:szCs w:val="24"/>
-              </w:rPr>
-              <w:t>dátuma</w:t>
-            </w:r>
-            <w:proofErr w:type="gramEnd"/>
-            <w:r>
-              <w:rPr>
-                <w:sz w:val="24"/>
-                <w:szCs w:val="24"/>
-              </w:rPr>
-              <w:t xml:space="preserve"> és időpontja:</w:t>
+              <w:t>A tesztelés dátuma és időpontja:</w:t>
             </w:r>
           </w:p>
         </w:tc>
@@ -5227,8 +4900,6 @@
                 <w:szCs w:val="24"/>
               </w:rPr>
             </w:pPr>
-            <w:bookmarkStart w:id="0" w:name="_GoBack"/>
-            <w:bookmarkEnd w:id="0"/>
           </w:p>
         </w:tc>
       </w:tr>
@@ -5323,18 +4994,9 @@
                 <w:sz w:val="24"/>
                 <w:szCs w:val="24"/>
               </w:rPr>
-              <w:t xml:space="preserve">A tesztet végző </w:t>
-            </w:r>
-            <w:proofErr w:type="gramStart"/>
-            <w:r>
-              <w:rPr>
-                <w:sz w:val="24"/>
-                <w:szCs w:val="24"/>
-              </w:rPr>
-              <w:t>személy(</w:t>
+              <w:t>A tesztet végző személy(</w:t>
             </w:r>
             <w:proofErr w:type="spellStart"/>
-            <w:proofErr w:type="gramEnd"/>
             <w:r>
               <w:rPr>
                 <w:sz w:val="24"/>
@@ -5671,23 +5333,7 @@
                 <w:sz w:val="24"/>
                 <w:szCs w:val="24"/>
               </w:rPr>
-              <w:t xml:space="preserve">Az első tesztelésnél léptek fel hibák (nem olvasható </w:t>
-            </w:r>
-            <w:proofErr w:type="gramStart"/>
-            <w:r>
-              <w:rPr>
-                <w:sz w:val="24"/>
-                <w:szCs w:val="24"/>
-              </w:rPr>
-              <w:t>információk</w:t>
-            </w:r>
-            <w:proofErr w:type="gramEnd"/>
-            <w:r>
-              <w:rPr>
-                <w:sz w:val="24"/>
-                <w:szCs w:val="24"/>
-              </w:rPr>
-              <w:t>, nem megfelelően megjelenített adatok) amik javításra kerültek.</w:t>
+              <w:t>Az első tesztelésnél léptek fel hibák (nem olvasható információk, nem megfelelően megjelenített adatok) amik javításra kerültek.</w:t>
             </w:r>
           </w:p>
         </w:tc>
@@ -5713,7 +5359,7 @@
 </file>
 
 <file path=word/numbering.xml><?xml version="1.0" encoding="utf-8"?>
-<w:numbering xmlns:wpc="http://schemas.microsoft.com/office/word/2010/wordprocessingCanvas" xmlns:cx="http://schemas.microsoft.com/office/drawing/2014/chartex" xmlns:mc="http://schemas.openxmlformats.org/markup-compatibility/2006" xmlns:o="urn:schemas-microsoft-com:office:office" xmlns:r="http://schemas.openxmlformats.org/officeDocument/2006/relationships" xmlns:m="http://schemas.openxmlformats.org/officeDocument/2006/math" xmlns:v="urn:schemas-microsoft-com:vml" xmlns:wp14="http://schemas.microsoft.com/office/word/2010/wordprocessingDrawing" xmlns:wp="http://schemas.openxmlformats.org/drawingml/2006/wordprocessingDrawing" xmlns:w10="urn:schemas-microsoft-com:office:word" xmlns:w="http://schemas.openxmlformats.org/wordprocessingml/2006/main" xmlns:w14="http://schemas.microsoft.com/office/word/2010/wordml" xmlns:w15="http://schemas.microsoft.com/office/word/2012/wordml" xmlns:w16se="http://schemas.microsoft.com/office/word/2015/wordml/symex" xmlns:wpg="http://schemas.microsoft.com/office/word/2010/wordprocessingGroup" xmlns:wpi="http://schemas.microsoft.com/office/word/2010/wordprocessingInk" xmlns:wne="http://schemas.microsoft.com/office/word/2006/wordml" xmlns:wps="http://schemas.microsoft.com/office/word/2010/wordprocessingShape" mc:Ignorable="w14 w15 w16se wp14">
+<w:numbering xmlns:wpc="http://schemas.microsoft.com/office/word/2010/wordprocessingCanvas" xmlns:cx="http://schemas.microsoft.com/office/drawing/2014/chartex" xmlns:cx1="http://schemas.microsoft.com/office/drawing/2015/9/8/chartex" xmlns:cx2="http://schemas.microsoft.com/office/drawing/2015/10/21/chartex" xmlns:cx3="http://schemas.microsoft.com/office/drawing/2016/5/9/chartex" xmlns:cx4="http://schemas.microsoft.com/office/drawing/2016/5/10/chartex" xmlns:cx5="http://schemas.microsoft.com/office/drawing/2016/5/11/chartex" xmlns:cx6="http://schemas.microsoft.com/office/drawing/2016/5/12/chartex" xmlns:cx7="http://schemas.microsoft.com/office/drawing/2016/5/13/chartex" xmlns:cx8="http://schemas.microsoft.com/office/drawing/2016/5/14/chartex" xmlns:mc="http://schemas.openxmlformats.org/markup-compatibility/2006" xmlns:aink="http://schemas.microsoft.com/office/drawing/2016/ink" xmlns:am3d="http://schemas.microsoft.com/office/drawing/2017/model3d" xmlns:o="urn:schemas-microsoft-com:office:office" xmlns:r="http://schemas.openxmlformats.org/officeDocument/2006/relationships" xmlns:m="http://schemas.openxmlformats.org/officeDocument/2006/math" xmlns:v="urn:schemas-microsoft-com:vml" xmlns:wp14="http://schemas.microsoft.com/office/word/2010/wordprocessingDrawing" xmlns:wp="http://schemas.openxmlformats.org/drawingml/2006/wordprocessingDrawing" xmlns:w10="urn:schemas-microsoft-com:office:word" xmlns:w="http://schemas.openxmlformats.org/wordprocessingml/2006/main" xmlns:w14="http://schemas.microsoft.com/office/word/2010/wordml" xmlns:w15="http://schemas.microsoft.com/office/word/2012/wordml" xmlns:w16cid="http://schemas.microsoft.com/office/word/2016/wordml/cid" xmlns:w16se="http://schemas.microsoft.com/office/word/2015/wordml/symex" xmlns:wpg="http://schemas.microsoft.com/office/word/2010/wordprocessingGroup" xmlns:wpi="http://schemas.microsoft.com/office/word/2010/wordprocessingInk" xmlns:wne="http://schemas.microsoft.com/office/word/2006/wordml" xmlns:wps="http://schemas.microsoft.com/office/word/2010/wordprocessingShape" mc:Ignorable="w14 w15 w16se w16cid wp14">
   <w:abstractNum w:abstractNumId="0" w15:restartNumberingAfterBreak="0">
     <w:nsid w:val="188B2F60"/>
     <w:multiLevelType w:val="hybridMultilevel"/>
@@ -6281,69 +5927,24 @@
   </w:abstractNum>
   <w:num w:numId="1">
     <w:abstractNumId w:val="0"/>
-    <w:lvlOverride w:ilvl="0"/>
-    <w:lvlOverride w:ilvl="1"/>
-    <w:lvlOverride w:ilvl="2"/>
-    <w:lvlOverride w:ilvl="3"/>
-    <w:lvlOverride w:ilvl="4"/>
-    <w:lvlOverride w:ilvl="5"/>
-    <w:lvlOverride w:ilvl="6"/>
-    <w:lvlOverride w:ilvl="7"/>
-    <w:lvlOverride w:ilvl="8"/>
   </w:num>
   <w:num w:numId="2">
     <w:abstractNumId w:val="2"/>
-    <w:lvlOverride w:ilvl="0"/>
-    <w:lvlOverride w:ilvl="1"/>
-    <w:lvlOverride w:ilvl="2"/>
-    <w:lvlOverride w:ilvl="3"/>
-    <w:lvlOverride w:ilvl="4"/>
-    <w:lvlOverride w:ilvl="5"/>
-    <w:lvlOverride w:ilvl="6"/>
-    <w:lvlOverride w:ilvl="7"/>
-    <w:lvlOverride w:ilvl="8"/>
   </w:num>
   <w:num w:numId="3">
     <w:abstractNumId w:val="4"/>
-    <w:lvlOverride w:ilvl="0"/>
-    <w:lvlOverride w:ilvl="1"/>
-    <w:lvlOverride w:ilvl="2"/>
-    <w:lvlOverride w:ilvl="3"/>
-    <w:lvlOverride w:ilvl="4"/>
-    <w:lvlOverride w:ilvl="5"/>
-    <w:lvlOverride w:ilvl="6"/>
-    <w:lvlOverride w:ilvl="7"/>
-    <w:lvlOverride w:ilvl="8"/>
   </w:num>
   <w:num w:numId="4">
     <w:abstractNumId w:val="1"/>
-    <w:lvlOverride w:ilvl="0"/>
-    <w:lvlOverride w:ilvl="1"/>
-    <w:lvlOverride w:ilvl="2"/>
-    <w:lvlOverride w:ilvl="3"/>
-    <w:lvlOverride w:ilvl="4"/>
-    <w:lvlOverride w:ilvl="5"/>
-    <w:lvlOverride w:ilvl="6"/>
-    <w:lvlOverride w:ilvl="7"/>
-    <w:lvlOverride w:ilvl="8"/>
   </w:num>
   <w:num w:numId="5">
     <w:abstractNumId w:val="3"/>
-    <w:lvlOverride w:ilvl="0"/>
-    <w:lvlOverride w:ilvl="1"/>
-    <w:lvlOverride w:ilvl="2"/>
-    <w:lvlOverride w:ilvl="3"/>
-    <w:lvlOverride w:ilvl="4"/>
-    <w:lvlOverride w:ilvl="5"/>
-    <w:lvlOverride w:ilvl="6"/>
-    <w:lvlOverride w:ilvl="7"/>
-    <w:lvlOverride w:ilvl="8"/>
   </w:num>
 </w:numbering>
 </file>
 
 <file path=word/styles.xml><?xml version="1.0" encoding="utf-8"?>
-<w:styles xmlns:mc="http://schemas.openxmlformats.org/markup-compatibility/2006" xmlns:r="http://schemas.openxmlformats.org/officeDocument/2006/relationships" xmlns:w="http://schemas.openxmlformats.org/wordprocessingml/2006/main" xmlns:w14="http://schemas.microsoft.com/office/word/2010/wordml" xmlns:w15="http://schemas.microsoft.com/office/word/2012/wordml" xmlns:w16se="http://schemas.microsoft.com/office/word/2015/wordml/symex" mc:Ignorable="w14 w15 w16se">
+<w:styles xmlns:mc="http://schemas.openxmlformats.org/markup-compatibility/2006" xmlns:r="http://schemas.openxmlformats.org/officeDocument/2006/relationships" xmlns:w="http://schemas.openxmlformats.org/wordprocessingml/2006/main" xmlns:w14="http://schemas.microsoft.com/office/word/2010/wordml" xmlns:w15="http://schemas.microsoft.com/office/word/2012/wordml" xmlns:w16cid="http://schemas.microsoft.com/office/word/2016/wordml/cid" xmlns:w16se="http://schemas.microsoft.com/office/word/2015/wordml/symex" mc:Ignorable="w14 w15 w16se w16cid">
   <w:docDefaults>
     <w:rPrDefault>
       <w:rPr>
@@ -6359,7 +5960,7 @@
       </w:pPr>
     </w:pPrDefault>
   </w:docDefaults>
-  <w:latentStyles w:defLockedState="0" w:defUIPriority="99" w:defSemiHidden="0" w:defUnhideWhenUsed="0" w:defQFormat="0" w:count="371">
+  <w:latentStyles w:defLockedState="0" w:defUIPriority="99" w:defSemiHidden="0" w:defUnhideWhenUsed="0" w:defQFormat="0" w:count="376">
     <w:lsdException w:name="Normal" w:uiPriority="0" w:qFormat="1"/>
     <w:lsdException w:name="heading 1" w:uiPriority="9" w:qFormat="1"/>
     <w:lsdException w:name="heading 2" w:semiHidden="1" w:uiPriority="9" w:unhideWhenUsed="1" w:qFormat="1"/>
@@ -6465,7 +6066,6 @@
     <w:lsdException w:name="HTML Sample" w:semiHidden="1" w:unhideWhenUsed="1"/>
     <w:lsdException w:name="HTML Typewriter" w:semiHidden="1" w:unhideWhenUsed="1"/>
     <w:lsdException w:name="HTML Variable" w:semiHidden="1" w:unhideWhenUsed="1"/>
-    <w:lsdException w:name="Normal Table" w:semiHidden="1" w:unhideWhenUsed="1"/>
     <w:lsdException w:name="annotation subject" w:semiHidden="1" w:unhideWhenUsed="1"/>
     <w:lsdException w:name="No List" w:semiHidden="1" w:unhideWhenUsed="1"/>
     <w:lsdException w:name="Outline List 1" w:semiHidden="1" w:unhideWhenUsed="1"/>
@@ -6508,11 +6108,8 @@
     <w:lsdException w:name="Table Contemporary" w:semiHidden="1" w:unhideWhenUsed="1"/>
     <w:lsdException w:name="Table Elegant" w:semiHidden="1" w:unhideWhenUsed="1"/>
     <w:lsdException w:name="Table Professional" w:semiHidden="1" w:unhideWhenUsed="1"/>
-    <w:lsdException w:name="Table Subtle 1" w:semiHidden="1" w:unhideWhenUsed="1"/>
     <w:lsdException w:name="Table Subtle 2" w:semiHidden="1" w:unhideWhenUsed="1"/>
     <w:lsdException w:name="Table Web 1" w:semiHidden="1" w:unhideWhenUsed="1"/>
-    <w:lsdException w:name="Table Web 2" w:semiHidden="1" w:unhideWhenUsed="1"/>
-    <w:lsdException w:name="Table Web 3" w:semiHidden="1" w:unhideWhenUsed="1"/>
     <w:lsdException w:name="Balloon Text" w:semiHidden="1" w:unhideWhenUsed="1"/>
     <w:lsdException w:name="Table Grid" w:uiPriority="39"/>
     <w:lsdException w:name="Table Theme" w:semiHidden="1" w:unhideWhenUsed="1"/>
@@ -6731,6 +6328,11 @@
     <w:lsdException w:name="List Table 5 Dark Accent 6" w:uiPriority="50"/>
     <w:lsdException w:name="List Table 6 Colorful Accent 6" w:uiPriority="51"/>
     <w:lsdException w:name="List Table 7 Colorful Accent 6" w:uiPriority="52"/>
+    <w:lsdException w:name="Mention" w:semiHidden="1" w:unhideWhenUsed="1"/>
+    <w:lsdException w:name="Smart Hyperlink" w:semiHidden="1" w:unhideWhenUsed="1"/>
+    <w:lsdException w:name="Hashtag" w:semiHidden="1" w:unhideWhenUsed="1"/>
+    <w:lsdException w:name="Unresolved Mention" w:semiHidden="1" w:unhideWhenUsed="1"/>
+    <w:lsdException w:name="Smart Link" w:semiHidden="1" w:unhideWhenUsed="1"/>
   </w:latentStyles>
   <w:style w:type="paragraph" w:default="1" w:styleId="Norml">
     <w:name w:val="Normal"/>

</xml_diff>